<commit_message>
Fix typo in FM3301 template
</commit_message>
<xml_diff>
--- a/laravel/resources/FMtemplate/FM3301.docx
+++ b/laravel/resources/FMtemplate/FM3301.docx
@@ -141,18 +141,179 @@
           <w:sz w:val="32"/>
           <w:szCs w:val="32"/>
         </w:rPr>
+        <w:t>${clubName}</w:t>
+      </w:r>
+      <w:r>
+        <w:rPr>
+          <w:rFonts w:ascii="TH SarabunPSK" w:hAnsi="TH SarabunPSK" w:cs="TH SarabunPSK" w:hint="cs"/>
+          <w:sz w:val="32"/>
+          <w:szCs w:val="32"/>
+          <w:cs/>
+        </w:rPr>
+        <w:t xml:space="preserve"> รหัส</w:t>
+      </w:r>
+      <w:r>
+        <w:rPr>
+          <w:rFonts w:ascii="TH SarabunPSK" w:hAnsi="TH SarabunPSK" w:cs="TH SarabunPSK" w:hint="cs"/>
+          <w:sz w:val="32"/>
+          <w:szCs w:val="32"/>
+          <w:cs/>
+        </w:rPr>
+        <w:t xml:space="preserve"> </w:t>
+      </w:r>
+      <w:r>
+        <w:rPr>
+          <w:rFonts w:ascii="TH SarabunPSK" w:hAnsi="TH SarabunPSK" w:cs="TH SarabunPSK"/>
+          <w:sz w:val="32"/>
+          <w:szCs w:val="32"/>
+        </w:rPr>
+        <w:t>${clubCode}</w:t>
+      </w:r>
+    </w:p>
+    <w:p>
+      <w:pPr>
+        <w:spacing w:after="0" w:line="240" w:lineRule="auto"/>
+        <w:rPr>
+          <w:rFonts w:ascii="TH SarabunPSK" w:hAnsi="TH SarabunPSK" w:cs="TH SarabunPSK"/>
+          <w:sz w:val="32"/>
+          <w:szCs w:val="32"/>
+        </w:rPr>
+      </w:pPr>
+    </w:p>
+    <w:p>
+      <w:pPr>
+        <w:spacing w:after="0" w:line="240" w:lineRule="auto"/>
+        <w:rPr>
+          <w:rFonts w:ascii="TH SarabunPSK" w:hAnsi="TH SarabunPSK" w:cs="TH SarabunPSK"/>
+          <w:sz w:val="32"/>
+          <w:szCs w:val="32"/>
+        </w:rPr>
+      </w:pPr>
+      <w:r>
+        <w:rPr>
+          <w:rFonts w:ascii="TH SarabunPSK" w:hAnsi="TH SarabunPSK" w:cs="TH SarabunPSK" w:hint="cs"/>
+          <w:sz w:val="32"/>
+          <w:szCs w:val="32"/>
+          <w:cs/>
+        </w:rPr>
+        <w:t>เรียน หัวหน้างานกิจกรรมพัฒนาผู้เรียน</w:t>
+      </w:r>
+    </w:p>
+    <w:p>
+      <w:pPr>
+        <w:spacing w:after="0" w:line="240" w:lineRule="auto"/>
+        <w:rPr>
+          <w:rFonts w:ascii="TH SarabunPSK" w:hAnsi="TH SarabunPSK" w:cs="TH SarabunPSK"/>
+          <w:sz w:val="32"/>
+          <w:szCs w:val="32"/>
+        </w:rPr>
+      </w:pPr>
+    </w:p>
+    <w:p>
+      <w:pPr>
+        <w:spacing w:after="0" w:line="240" w:lineRule="auto"/>
+        <w:rPr>
+          <w:rFonts w:ascii="TH SarabunPSK" w:hAnsi="TH SarabunPSK" w:cs="TH SarabunPSK"/>
+          <w:sz w:val="32"/>
+          <w:szCs w:val="32"/>
+        </w:rPr>
+      </w:pPr>
+      <w:r>
+        <w:rPr>
+          <w:rFonts w:ascii="TH SarabunPSK" w:hAnsi="TH SarabunPSK" w:cs="TH SarabunPSK" w:hint="cs"/>
+          <w:sz w:val="32"/>
+          <w:szCs w:val="32"/>
+          <w:cs/>
+        </w:rPr>
+        <w:t xml:space="preserve">จำนวนคุณครูที่ปรึกษา </w:t>
+      </w:r>
+      <w:r>
+        <w:rPr>
+          <w:rFonts w:ascii="TH SarabunPSK" w:hAnsi="TH SarabunPSK" w:cs="TH SarabunPSK"/>
+          <w:sz w:val="32"/>
+          <w:szCs w:val="32"/>
+        </w:rPr>
+        <w:t>${adviserCount}</w:t>
+      </w:r>
+      <w:r>
+        <w:rPr>
+          <w:rFonts w:ascii="TH SarabunPSK" w:hAnsi="TH SarabunPSK" w:cs="TH SarabunPSK" w:hint="cs"/>
+          <w:sz w:val="32"/>
+          <w:szCs w:val="32"/>
+          <w:cs/>
+        </w:rPr>
+        <w:t xml:space="preserve"> คน</w:t>
+      </w:r>
+    </w:p>
+    <w:p>
+      <w:pPr>
+        <w:spacing w:after="0" w:line="240" w:lineRule="auto"/>
+        <w:rPr>
+          <w:rFonts w:ascii="TH SarabunPSK" w:hAnsi="TH SarabunPSK" w:cs="TH SarabunPSK"/>
+          <w:sz w:val="32"/>
+          <w:szCs w:val="32"/>
+        </w:rPr>
+      </w:pPr>
+    </w:p>
+    <w:p>
+      <w:pPr>
+        <w:spacing w:after="0" w:line="240" w:lineRule="auto"/>
+        <w:rPr>
+          <w:rFonts w:ascii="TH SarabunPSK" w:hAnsi="TH SarabunPSK" w:cs="TH SarabunPSK"/>
+          <w:sz w:val="32"/>
+          <w:szCs w:val="32"/>
+        </w:rPr>
+      </w:pPr>
+      <w:r>
+        <w:rPr>
+          <w:rFonts w:ascii="TH SarabunPSK" w:hAnsi="TH SarabunPSK" w:cs="TH SarabunPSK" w:hint="cs"/>
+          <w:sz w:val="32"/>
+          <w:szCs w:val="32"/>
+          <w:cs/>
+        </w:rPr>
+        <w:t>จำนวนรับสมัครเป็นสมาชิกชมรมตามเกณฑ์ (ครู 1</w:t>
+      </w:r>
+      <w:r>
+        <w:rPr>
+          <w:rFonts w:ascii="TH SarabunPSK" w:hAnsi="TH SarabunPSK" w:cs="TH SarabunPSK"/>
+          <w:sz w:val="32"/>
+          <w:szCs w:val="32"/>
+        </w:rPr>
+        <w:t xml:space="preserve"> : </w:t>
+      </w:r>
+      <w:r>
+        <w:rPr>
+          <w:rFonts w:ascii="TH SarabunPSK" w:hAnsi="TH SarabunPSK" w:cs="TH SarabunPSK" w:hint="cs"/>
+          <w:sz w:val="32"/>
+          <w:szCs w:val="32"/>
+          <w:cs/>
+        </w:rPr>
+        <w:t>นักเรียน 30)</w:t>
+      </w:r>
+      <w:r>
+        <w:rPr>
+          <w:rFonts w:ascii="TH SarabunPSK" w:hAnsi="TH SarabunPSK" w:cs="TH SarabunPSK"/>
+          <w:sz w:val="32"/>
+          <w:szCs w:val="32"/>
+        </w:rPr>
+        <w:t xml:space="preserve"> </w:t>
+      </w:r>
+      <w:r>
+        <w:rPr>
+          <w:rFonts w:ascii="TH SarabunPSK" w:hAnsi="TH SarabunPSK" w:cs="TH SarabunPSK"/>
+          <w:sz w:val="32"/>
+          <w:szCs w:val="32"/>
+        </w:rPr>
         <w:t>${</w:t>
       </w:r>
-      <w:proofErr w:type="spellStart"/>
-      <w:r>
-        <w:rPr>
-          <w:rFonts w:ascii="TH SarabunPSK" w:hAnsi="TH SarabunPSK" w:cs="TH SarabunPSK"/>
-          <w:sz w:val="32"/>
-          <w:szCs w:val="32"/>
-        </w:rPr>
-        <w:t>clubName</w:t>
-      </w:r>
-      <w:proofErr w:type="spellEnd"/>
+      <w:r>
+        <w:rPr>
+          <w:rFonts w:ascii="TH SarabunPSK" w:hAnsi="TH SarabunPSK" w:cs="TH SarabunPSK"/>
+          <w:sz w:val="32"/>
+          <w:szCs w:val="32"/>
+        </w:rPr>
+        <w:t>criterionCount</w:t>
+      </w:r>
       <w:r>
         <w:rPr>
           <w:rFonts w:ascii="TH SarabunPSK" w:hAnsi="TH SarabunPSK" w:cs="TH SarabunPSK"/>
@@ -163,231 +324,14 @@
       </w:r>
       <w:r>
         <w:rPr>
-          <w:rFonts w:ascii="TH SarabunPSK" w:hAnsi="TH SarabunPSK" w:cs="TH SarabunPSK" w:hint="cs"/>
-          <w:sz w:val="32"/>
-          <w:szCs w:val="32"/>
-          <w:cs/>
-        </w:rPr>
-        <w:t xml:space="preserve"> รหัส</w:t>
-      </w:r>
-      <w:r>
-        <w:rPr>
-          <w:rFonts w:ascii="TH SarabunPSK" w:hAnsi="TH SarabunPSK" w:cs="TH SarabunPSK" w:hint="cs"/>
-          <w:sz w:val="32"/>
-          <w:szCs w:val="32"/>
-          <w:cs/>
+          <w:rFonts w:ascii="TH SarabunPSK" w:hAnsi="TH SarabunPSK" w:cs="TH SarabunPSK"/>
+          <w:sz w:val="32"/>
+          <w:szCs w:val="32"/>
         </w:rPr>
         <w:t xml:space="preserve"> </w:t>
       </w:r>
       <w:r>
         <w:rPr>
-          <w:rFonts w:ascii="TH SarabunPSK" w:hAnsi="TH SarabunPSK" w:cs="TH SarabunPSK"/>
-          <w:sz w:val="32"/>
-          <w:szCs w:val="32"/>
-        </w:rPr>
-        <w:t>${</w:t>
-      </w:r>
-      <w:proofErr w:type="spellStart"/>
-      <w:r>
-        <w:rPr>
-          <w:rFonts w:ascii="TH SarabunPSK" w:hAnsi="TH SarabunPSK" w:cs="TH SarabunPSK"/>
-          <w:sz w:val="32"/>
-          <w:szCs w:val="32"/>
-        </w:rPr>
-        <w:t>clubCode</w:t>
-      </w:r>
-      <w:proofErr w:type="spellEnd"/>
-      <w:r>
-        <w:rPr>
-          <w:rFonts w:ascii="TH SarabunPSK" w:hAnsi="TH SarabunPSK" w:cs="TH SarabunPSK"/>
-          <w:sz w:val="32"/>
-          <w:szCs w:val="32"/>
-        </w:rPr>
-        <w:t>}</w:t>
-      </w:r>
-    </w:p>
-    <w:p>
-      <w:pPr>
-        <w:spacing w:after="0" w:line="240" w:lineRule="auto"/>
-        <w:rPr>
-          <w:rFonts w:ascii="TH SarabunPSK" w:hAnsi="TH SarabunPSK" w:cs="TH SarabunPSK"/>
-          <w:sz w:val="32"/>
-          <w:szCs w:val="32"/>
-        </w:rPr>
-      </w:pPr>
-    </w:p>
-    <w:p>
-      <w:pPr>
-        <w:spacing w:after="0" w:line="240" w:lineRule="auto"/>
-        <w:rPr>
-          <w:rFonts w:ascii="TH SarabunPSK" w:hAnsi="TH SarabunPSK" w:cs="TH SarabunPSK"/>
-          <w:sz w:val="32"/>
-          <w:szCs w:val="32"/>
-        </w:rPr>
-      </w:pPr>
-      <w:r>
-        <w:rPr>
-          <w:rFonts w:ascii="TH SarabunPSK" w:hAnsi="TH SarabunPSK" w:cs="TH SarabunPSK" w:hint="cs"/>
-          <w:sz w:val="32"/>
-          <w:szCs w:val="32"/>
-          <w:cs/>
-        </w:rPr>
-        <w:t>เรียน หัวหน้างานกิจกรรมพัฒนาผู้เรียน</w:t>
-      </w:r>
-    </w:p>
-    <w:p>
-      <w:pPr>
-        <w:spacing w:after="0" w:line="240" w:lineRule="auto"/>
-        <w:rPr>
-          <w:rFonts w:ascii="TH SarabunPSK" w:hAnsi="TH SarabunPSK" w:cs="TH SarabunPSK"/>
-          <w:sz w:val="32"/>
-          <w:szCs w:val="32"/>
-        </w:rPr>
-      </w:pPr>
-    </w:p>
-    <w:p>
-      <w:pPr>
-        <w:spacing w:after="0" w:line="240" w:lineRule="auto"/>
-        <w:rPr>
-          <w:rFonts w:ascii="TH SarabunPSK" w:hAnsi="TH SarabunPSK" w:cs="TH SarabunPSK"/>
-          <w:sz w:val="32"/>
-          <w:szCs w:val="32"/>
-        </w:rPr>
-      </w:pPr>
-      <w:r>
-        <w:rPr>
-          <w:rFonts w:ascii="TH SarabunPSK" w:hAnsi="TH SarabunPSK" w:cs="TH SarabunPSK" w:hint="cs"/>
-          <w:sz w:val="32"/>
-          <w:szCs w:val="32"/>
-          <w:cs/>
-        </w:rPr>
-        <w:t xml:space="preserve">จำนวนคุณครูที่ปรึกษา </w:t>
-      </w:r>
-      <w:r>
-        <w:rPr>
-          <w:rFonts w:ascii="TH SarabunPSK" w:hAnsi="TH SarabunPSK" w:cs="TH SarabunPSK"/>
-          <w:sz w:val="32"/>
-          <w:szCs w:val="32"/>
-        </w:rPr>
-        <w:t>${</w:t>
-      </w:r>
-      <w:proofErr w:type="spellStart"/>
-      <w:r>
-        <w:rPr>
-          <w:rFonts w:ascii="TH SarabunPSK" w:hAnsi="TH SarabunPSK" w:cs="TH SarabunPSK"/>
-          <w:sz w:val="32"/>
-          <w:szCs w:val="32"/>
-        </w:rPr>
-        <w:t>adviserCount</w:t>
-      </w:r>
-      <w:proofErr w:type="spellEnd"/>
-      <w:r>
-        <w:rPr>
-          <w:rFonts w:ascii="TH SarabunPSK" w:hAnsi="TH SarabunPSK" w:cs="TH SarabunPSK"/>
-          <w:sz w:val="32"/>
-          <w:szCs w:val="32"/>
-        </w:rPr>
-        <w:t>}</w:t>
-      </w:r>
-      <w:r>
-        <w:rPr>
-          <w:rFonts w:ascii="TH SarabunPSK" w:hAnsi="TH SarabunPSK" w:cs="TH SarabunPSK" w:hint="cs"/>
-          <w:sz w:val="32"/>
-          <w:szCs w:val="32"/>
-          <w:cs/>
-        </w:rPr>
-        <w:t xml:space="preserve"> คน</w:t>
-      </w:r>
-    </w:p>
-    <w:p>
-      <w:pPr>
-        <w:spacing w:after="0" w:line="240" w:lineRule="auto"/>
-        <w:rPr>
-          <w:rFonts w:ascii="TH SarabunPSK" w:hAnsi="TH SarabunPSK" w:cs="TH SarabunPSK"/>
-          <w:sz w:val="32"/>
-          <w:szCs w:val="32"/>
-        </w:rPr>
-      </w:pPr>
-    </w:p>
-    <w:p>
-      <w:pPr>
-        <w:spacing w:after="0" w:line="240" w:lineRule="auto"/>
-        <w:rPr>
-          <w:rFonts w:ascii="TH SarabunPSK" w:hAnsi="TH SarabunPSK" w:cs="TH SarabunPSK"/>
-          <w:sz w:val="32"/>
-          <w:szCs w:val="32"/>
-        </w:rPr>
-      </w:pPr>
-      <w:r>
-        <w:rPr>
-          <w:rFonts w:ascii="TH SarabunPSK" w:hAnsi="TH SarabunPSK" w:cs="TH SarabunPSK" w:hint="cs"/>
-          <w:sz w:val="32"/>
-          <w:szCs w:val="32"/>
-          <w:cs/>
-        </w:rPr>
-        <w:t>จำนวนรับสมัครเป็นสมาชิกชมรมตามเกณฑ์ (ครู 1</w:t>
-      </w:r>
-      <w:r>
-        <w:rPr>
-          <w:rFonts w:ascii="TH SarabunPSK" w:hAnsi="TH SarabunPSK" w:cs="TH SarabunPSK"/>
-          <w:sz w:val="32"/>
-          <w:szCs w:val="32"/>
-        </w:rPr>
-        <w:t xml:space="preserve"> : </w:t>
-      </w:r>
-      <w:r>
-        <w:rPr>
-          <w:rFonts w:ascii="TH SarabunPSK" w:hAnsi="TH SarabunPSK" w:cs="TH SarabunPSK" w:hint="cs"/>
-          <w:sz w:val="32"/>
-          <w:szCs w:val="32"/>
-          <w:cs/>
-        </w:rPr>
-        <w:t>นักเรียน 30)</w:t>
-      </w:r>
-      <w:r>
-        <w:rPr>
-          <w:rFonts w:ascii="TH SarabunPSK" w:hAnsi="TH SarabunPSK" w:cs="TH SarabunPSK"/>
-          <w:sz w:val="32"/>
-          <w:szCs w:val="32"/>
-        </w:rPr>
-        <w:t xml:space="preserve"> </w:t>
-      </w:r>
-      <w:r>
-        <w:rPr>
-          <w:rFonts w:ascii="TH SarabunPSK" w:hAnsi="TH SarabunPSK" w:cs="TH SarabunPSK"/>
-          <w:sz w:val="32"/>
-          <w:szCs w:val="32"/>
-        </w:rPr>
-        <w:t>${</w:t>
-      </w:r>
-      <w:proofErr w:type="spellStart"/>
-      <w:r>
-        <w:rPr>
-          <w:rFonts w:ascii="TH SarabunPSK" w:hAnsi="TH SarabunPSK" w:cs="TH SarabunPSK"/>
-          <w:sz w:val="32"/>
-          <w:szCs w:val="32"/>
-        </w:rPr>
-        <w:t>criterionCount</w:t>
-      </w:r>
-      <w:proofErr w:type="spellEnd"/>
-      <w:r>
-        <w:rPr>
-          <w:rFonts w:ascii="TH SarabunPSK" w:hAnsi="TH SarabunPSK" w:cs="TH SarabunPSK"/>
-          <w:sz w:val="32"/>
-          <w:szCs w:val="32"/>
-        </w:rPr>
-        <w:t>}</w:t>
-      </w:r>
-      <w:r>
-        <w:rPr>
-          <w:rFonts w:ascii="TH SarabunPSK" w:hAnsi="TH SarabunPSK" w:cs="TH SarabunPSK"/>
-          <w:sz w:val="32"/>
-          <w:szCs w:val="32"/>
-        </w:rPr>
-        <w:t xml:space="preserve"> </w:t>
-      </w:r>
-      <w:r>
-        <w:rPr>
           <w:rFonts w:ascii="TH SarabunPSK" w:hAnsi="TH SarabunPSK" w:cs="TH SarabunPSK" w:hint="cs"/>
           <w:sz w:val="32"/>
           <w:szCs w:val="32"/>
@@ -439,25 +383,7 @@
           <w:sz w:val="32"/>
           <w:szCs w:val="32"/>
         </w:rPr>
-        <w:t>${</w:t>
-      </w:r>
-      <w:proofErr w:type="spellStart"/>
-      <w:r>
-        <w:rPr>
-          <w:rFonts w:ascii="TH SarabunPSK" w:hAnsi="TH SarabunPSK" w:cs="TH SarabunPSK"/>
-          <w:sz w:val="32"/>
-          <w:szCs w:val="32"/>
-        </w:rPr>
-        <w:t>totalStudentCount</w:t>
-      </w:r>
-      <w:proofErr w:type="spellEnd"/>
-      <w:r>
-        <w:rPr>
-          <w:rFonts w:ascii="TH SarabunPSK" w:hAnsi="TH SarabunPSK" w:cs="TH SarabunPSK"/>
-          <w:sz w:val="32"/>
-          <w:szCs w:val="32"/>
-        </w:rPr>
-        <w:t xml:space="preserve">} </w:t>
+        <w:t xml:space="preserve">${totalStudentCount} </w:t>
       </w:r>
       <w:r>
         <w:rPr>
@@ -624,7 +550,6 @@
         </w:rPr>
         <w:t>${</w:t>
       </w:r>
-      <w:proofErr w:type="spellStart"/>
       <w:r>
         <w:rPr>
           <w:rFonts w:ascii="TH SarabunPSK" w:hAnsi="TH SarabunPSK" w:cs="TH SarabunPSK"/>
@@ -639,16 +564,7 @@
           <w:sz w:val="32"/>
           <w:szCs w:val="32"/>
         </w:rPr>
-        <w:t>ThanCriterion</w:t>
-      </w:r>
-      <w:proofErr w:type="spellEnd"/>
-      <w:r>
-        <w:rPr>
-          <w:rFonts w:ascii="TH SarabunPSK" w:hAnsi="TH SarabunPSK" w:cs="TH SarabunPSK"/>
-          <w:sz w:val="32"/>
-          <w:szCs w:val="32"/>
-        </w:rPr>
-        <w:t>}</w:t>
+        <w:t>ThanCriterion}</w:t>
       </w:r>
       <w:r>
         <w:rPr>
@@ -702,33 +618,15 @@
           <w:sz w:val="32"/>
           <w:szCs w:val="32"/>
         </w:rPr>
-        <w:t>${</w:t>
-      </w:r>
-      <w:proofErr w:type="spellStart"/>
-      <w:r>
-        <w:rPr>
-          <w:rFonts w:ascii="TH SarabunPSK" w:hAnsi="TH SarabunPSK" w:cs="TH SarabunPSK"/>
-          <w:sz w:val="32"/>
-          <w:szCs w:val="32"/>
-        </w:rPr>
-        <w:t>less</w:t>
-      </w:r>
-      <w:r>
-        <w:rPr>
-          <w:rFonts w:ascii="TH SarabunPSK" w:hAnsi="TH SarabunPSK" w:cs="TH SarabunPSK"/>
-          <w:sz w:val="32"/>
-          <w:szCs w:val="32"/>
-        </w:rPr>
-        <w:t>ThanCriterion</w:t>
-      </w:r>
-      <w:proofErr w:type="spellEnd"/>
-      <w:r>
-        <w:rPr>
-          <w:rFonts w:ascii="TH SarabunPSK" w:hAnsi="TH SarabunPSK" w:cs="TH SarabunPSK"/>
-          <w:sz w:val="32"/>
-          <w:szCs w:val="32"/>
-        </w:rPr>
-        <w:t>}</w:t>
+        <w:t>${less</w:t>
+      </w:r>
+      <w:r>
+        <w:rPr>
+          <w:rFonts w:ascii="TH SarabunPSK" w:hAnsi="TH SarabunPSK" w:cs="TH SarabunPSK"/>
+          <w:sz w:val="32"/>
+          <w:szCs w:val="32"/>
+        </w:rPr>
+        <w:t>ThanCriterion}</w:t>
       </w:r>
       <w:r>
         <w:rPr>
@@ -836,25 +734,7 @@
           <w:sz w:val="32"/>
           <w:szCs w:val="32"/>
         </w:rPr>
-        <w:t>(${</w:t>
-      </w:r>
-      <w:proofErr w:type="spellStart"/>
-      <w:r>
-        <w:rPr>
-          <w:rFonts w:ascii="TH SarabunPSK" w:hAnsi="TH SarabunPSK" w:cs="TH SarabunPSK"/>
-          <w:sz w:val="32"/>
-          <w:szCs w:val="32"/>
-        </w:rPr>
-        <w:t>presidentName</w:t>
-      </w:r>
-      <w:proofErr w:type="spellEnd"/>
-      <w:r>
-        <w:rPr>
-          <w:rFonts w:ascii="TH SarabunPSK" w:hAnsi="TH SarabunPSK" w:cs="TH SarabunPSK"/>
-          <w:sz w:val="32"/>
-          <w:szCs w:val="32"/>
-        </w:rPr>
-        <w:t>}</w:t>
+        <w:t>(${presidentName}</w:t>
       </w:r>
       <w:r>
         <w:rPr>
@@ -1090,25 +970,7 @@
           <w:sz w:val="32"/>
           <w:szCs w:val="32"/>
         </w:rPr>
-        <w:t>${</w:t>
-      </w:r>
-      <w:proofErr w:type="spellStart"/>
-      <w:r>
-        <w:rPr>
-          <w:rFonts w:ascii="TH SarabunPSK" w:hAnsi="TH SarabunPSK" w:cs="TH SarabunPSK"/>
-          <w:sz w:val="32"/>
-          <w:szCs w:val="32"/>
-        </w:rPr>
-        <w:t>clubName</w:t>
-      </w:r>
-      <w:proofErr w:type="spellEnd"/>
-      <w:r>
-        <w:rPr>
-          <w:rFonts w:ascii="TH SarabunPSK" w:hAnsi="TH SarabunPSK" w:cs="TH SarabunPSK"/>
-          <w:sz w:val="32"/>
-          <w:szCs w:val="32"/>
-        </w:rPr>
-        <w:t>}</w:t>
+        <w:t>${clubName}</w:t>
       </w:r>
       <w:r>
         <w:rPr>
@@ -1136,25 +998,7 @@
           <w:sz w:val="32"/>
           <w:szCs w:val="32"/>
         </w:rPr>
-        <w:t>${</w:t>
-      </w:r>
-      <w:proofErr w:type="spellStart"/>
-      <w:r>
-        <w:rPr>
-          <w:rFonts w:ascii="TH SarabunPSK" w:hAnsi="TH SarabunPSK" w:cs="TH SarabunPSK"/>
-          <w:sz w:val="32"/>
-          <w:szCs w:val="32"/>
-        </w:rPr>
-        <w:t>clubCode</w:t>
-      </w:r>
-      <w:proofErr w:type="spellEnd"/>
-      <w:r>
-        <w:rPr>
-          <w:rFonts w:ascii="TH SarabunPSK" w:hAnsi="TH SarabunPSK" w:cs="TH SarabunPSK"/>
-          <w:sz w:val="32"/>
-          <w:szCs w:val="32"/>
-        </w:rPr>
-        <w:t>}</w:t>
+        <w:t>${clubCode}</w:t>
       </w:r>
     </w:p>
     <w:p>
@@ -1182,25 +1026,7 @@
           <w:sz w:val="32"/>
           <w:szCs w:val="32"/>
         </w:rPr>
-        <w:t xml:space="preserve"> ${</w:t>
-      </w:r>
-      <w:proofErr w:type="spellStart"/>
-      <w:r>
-        <w:rPr>
-          <w:rFonts w:ascii="TH SarabunPSK" w:hAnsi="TH SarabunPSK" w:cs="TH SarabunPSK"/>
-          <w:sz w:val="32"/>
-          <w:szCs w:val="32"/>
-        </w:rPr>
-        <w:t>operation_year</w:t>
-      </w:r>
-      <w:proofErr w:type="spellEnd"/>
-      <w:r>
-        <w:rPr>
-          <w:rFonts w:ascii="TH SarabunPSK" w:hAnsi="TH SarabunPSK" w:cs="TH SarabunPSK"/>
-          <w:sz w:val="32"/>
-          <w:szCs w:val="32"/>
-        </w:rPr>
-        <w:t>}</w:t>
+        <w:t xml:space="preserve"> ${operation_year}</w:t>
       </w:r>
     </w:p>
     <w:p>
@@ -1251,25 +1077,7 @@
           <w:sz w:val="32"/>
           <w:szCs w:val="32"/>
         </w:rPr>
-        <w:t>${</w:t>
-      </w:r>
-      <w:proofErr w:type="spellStart"/>
-      <w:r>
-        <w:rPr>
-          <w:rFonts w:ascii="TH SarabunPSK" w:hAnsi="TH SarabunPSK" w:cs="TH SarabunPSK"/>
-          <w:sz w:val="32"/>
-          <w:szCs w:val="32"/>
-        </w:rPr>
-        <w:t>adviserCount</w:t>
-      </w:r>
-      <w:proofErr w:type="spellEnd"/>
-      <w:r>
-        <w:rPr>
-          <w:rFonts w:ascii="TH SarabunPSK" w:hAnsi="TH SarabunPSK" w:cs="TH SarabunPSK"/>
-          <w:sz w:val="32"/>
-          <w:szCs w:val="32"/>
-        </w:rPr>
-        <w:t>}</w:t>
+        <w:t>${adviserCount}</w:t>
       </w:r>
       <w:r>
         <w:rPr>
@@ -1314,16 +1122,16 @@
         </w:rPr>
         <w:t xml:space="preserve"> ${</w:t>
       </w:r>
-      <w:proofErr w:type="spellStart"/>
-      <w:r>
-        <w:rPr>
-          <w:rFonts w:ascii="TH SarabunPSK" w:hAnsi="TH SarabunPSK" w:cs="TH SarabunPSK"/>
-          <w:sz w:val="32"/>
-          <w:szCs w:val="32"/>
-        </w:rPr>
-        <w:t>presidentAdviserName</w:t>
-      </w:r>
-      <w:proofErr w:type="spellEnd"/>
+      <w:bookmarkStart w:id="0" w:name="_GoBack"/>
+      <w:bookmarkEnd w:id="0"/>
+      <w:r>
+        <w:rPr>
+          <w:rFonts w:ascii="TH SarabunPSK" w:hAnsi="TH SarabunPSK" w:cs="TH SarabunPSK"/>
+          <w:sz w:val="32"/>
+          <w:szCs w:val="32"/>
+        </w:rPr>
+        <w:t>adviserName</w:t>
+      </w:r>
       <w:r>
         <w:rPr>
           <w:rFonts w:ascii="TH SarabunPSK" w:hAnsi="TH SarabunPSK" w:cs="TH SarabunPSK"/>
@@ -1361,25 +1169,7 @@
           <w:sz w:val="32"/>
           <w:szCs w:val="32"/>
         </w:rPr>
-        <w:t xml:space="preserve"> ${</w:t>
-      </w:r>
-      <w:proofErr w:type="spellStart"/>
-      <w:r>
-        <w:rPr>
-          <w:rFonts w:ascii="TH SarabunPSK" w:hAnsi="TH SarabunPSK" w:cs="TH SarabunPSK"/>
-          <w:sz w:val="32"/>
-          <w:szCs w:val="32"/>
-        </w:rPr>
-        <w:t>totalStudentCount</w:t>
-      </w:r>
-      <w:proofErr w:type="spellEnd"/>
-      <w:r>
-        <w:rPr>
-          <w:rFonts w:ascii="TH SarabunPSK" w:hAnsi="TH SarabunPSK" w:cs="TH SarabunPSK"/>
-          <w:sz w:val="32"/>
-          <w:szCs w:val="32"/>
-        </w:rPr>
-        <w:t xml:space="preserve">} </w:t>
+        <w:t xml:space="preserve"> ${totalStudentCount} </w:t>
       </w:r>
       <w:r>
         <w:rPr>
@@ -1710,7 +1500,6 @@
               </w:rPr>
               <w:t>${</w:t>
             </w:r>
-            <w:proofErr w:type="spellStart"/>
             <w:r>
               <w:rPr>
                 <w:rFonts w:ascii="TH SarabunPSK" w:hAnsi="TH SarabunPSK" w:cs="TH SarabunPSK"/>
@@ -1725,16 +1514,7 @@
                 <w:sz w:val="32"/>
                 <w:szCs w:val="32"/>
               </w:rPr>
-              <w:t>fname</w:t>
-            </w:r>
-            <w:proofErr w:type="spellEnd"/>
-            <w:r>
-              <w:rPr>
-                <w:rFonts w:ascii="TH SarabunPSK" w:hAnsi="TH SarabunPSK" w:cs="TH SarabunPSK"/>
-                <w:sz w:val="32"/>
-                <w:szCs w:val="32"/>
-              </w:rPr>
-              <w:t>}</w:t>
+              <w:t>fname}</w:t>
             </w:r>
           </w:p>
         </w:tc>
@@ -1770,25 +1550,7 @@
                 <w:sz w:val="32"/>
                 <w:szCs w:val="32"/>
               </w:rPr>
-              <w:t>{</w:t>
-            </w:r>
-            <w:proofErr w:type="spellStart"/>
-            <w:r>
-              <w:rPr>
-                <w:rFonts w:ascii="TH SarabunPSK" w:hAnsi="TH SarabunPSK" w:cs="TH SarabunPSK"/>
-                <w:sz w:val="32"/>
-                <w:szCs w:val="32"/>
-              </w:rPr>
-              <w:t>lname</w:t>
-            </w:r>
-            <w:proofErr w:type="spellEnd"/>
-            <w:r>
-              <w:rPr>
-                <w:rFonts w:ascii="TH SarabunPSK" w:hAnsi="TH SarabunPSK" w:cs="TH SarabunPSK"/>
-                <w:sz w:val="32"/>
-                <w:szCs w:val="32"/>
-              </w:rPr>
-              <w:t>}</w:t>
+              <w:t>{lname}</w:t>
             </w:r>
           </w:p>
         </w:tc>
@@ -1952,35 +1714,23 @@
                 <w:sz w:val="32"/>
                 <w:szCs w:val="32"/>
               </w:rPr>
-              <w:t>${</w:t>
-            </w:r>
-            <w:proofErr w:type="spellStart"/>
-            <w:r>
-              <w:rPr>
-                <w:rFonts w:ascii="TH SarabunPSK" w:hAnsi="TH SarabunPSK" w:cs="TH SarabunPSK"/>
-                <w:sz w:val="32"/>
-                <w:szCs w:val="32"/>
-              </w:rPr>
-              <w:t>presiden</w:t>
-            </w:r>
-            <w:bookmarkStart w:id="0" w:name="_GoBack"/>
-            <w:bookmarkEnd w:id="0"/>
-            <w:r>
-              <w:rPr>
-                <w:rFonts w:ascii="TH SarabunPSK" w:hAnsi="TH SarabunPSK" w:cs="TH SarabunPSK"/>
-                <w:sz w:val="32"/>
-                <w:szCs w:val="32"/>
-              </w:rPr>
-              <w:t>tName</w:t>
-            </w:r>
-            <w:proofErr w:type="spellEnd"/>
-            <w:r>
-              <w:rPr>
-                <w:rFonts w:ascii="TH SarabunPSK" w:hAnsi="TH SarabunPSK" w:cs="TH SarabunPSK"/>
-                <w:sz w:val="32"/>
-                <w:szCs w:val="32"/>
-              </w:rPr>
-              <w:t>}</w:t>
+              <w:t>(</w:t>
+            </w:r>
+            <w:r>
+              <w:rPr>
+                <w:rFonts w:ascii="TH SarabunPSK" w:hAnsi="TH SarabunPSK" w:cs="TH SarabunPSK"/>
+                <w:sz w:val="32"/>
+                <w:szCs w:val="32"/>
+              </w:rPr>
+              <w:t>${presidentName}</w:t>
+            </w:r>
+            <w:r>
+              <w:rPr>
+                <w:rFonts w:ascii="TH SarabunPSK" w:hAnsi="TH SarabunPSK" w:cs="TH SarabunPSK"/>
+                <w:sz w:val="32"/>
+                <w:szCs w:val="32"/>
+              </w:rPr>
+              <w:t>)</w:t>
             </w:r>
           </w:p>
         </w:tc>
@@ -2023,25 +1773,23 @@
                 <w:sz w:val="32"/>
                 <w:szCs w:val="32"/>
               </w:rPr>
-              <w:t>${</w:t>
-            </w:r>
-            <w:proofErr w:type="spellStart"/>
-            <w:r>
-              <w:rPr>
-                <w:rFonts w:ascii="TH SarabunPSK" w:hAnsi="TH SarabunPSK" w:cs="TH SarabunPSK"/>
-                <w:sz w:val="32"/>
-                <w:szCs w:val="32"/>
-              </w:rPr>
-              <w:t>adviserName</w:t>
-            </w:r>
-            <w:proofErr w:type="spellEnd"/>
-            <w:r>
-              <w:rPr>
-                <w:rFonts w:ascii="TH SarabunPSK" w:hAnsi="TH SarabunPSK" w:cs="TH SarabunPSK"/>
-                <w:sz w:val="32"/>
-                <w:szCs w:val="32"/>
-              </w:rPr>
-              <w:t>}</w:t>
+              <w:t>(</w:t>
+            </w:r>
+            <w:r>
+              <w:rPr>
+                <w:rFonts w:ascii="TH SarabunPSK" w:hAnsi="TH SarabunPSK" w:cs="TH SarabunPSK"/>
+                <w:sz w:val="32"/>
+                <w:szCs w:val="32"/>
+              </w:rPr>
+              <w:t>${adviserName}</w:t>
+            </w:r>
+            <w:r>
+              <w:rPr>
+                <w:rFonts w:ascii="TH SarabunPSK" w:hAnsi="TH SarabunPSK" w:cs="TH SarabunPSK"/>
+                <w:sz w:val="32"/>
+                <w:szCs w:val="32"/>
+              </w:rPr>
+              <w:t>)</w:t>
             </w:r>
           </w:p>
         </w:tc>
@@ -3308,7 +3056,7 @@
 </file>
 
 <file path=customXml/itemProps1.xml><?xml version="1.0" encoding="utf-8"?>
-<ds:datastoreItem xmlns:ds="http://schemas.openxmlformats.org/officeDocument/2006/customXml" ds:itemID="{CDA00F32-5CB5-43F9-AEFE-BCBD9D0DDFCF}">
+<ds:datastoreItem xmlns:ds="http://schemas.openxmlformats.org/officeDocument/2006/customXml" ds:itemID="{587595CF-B654-4AD5-A52A-57272F78A131}">
   <ds:schemaRefs>
     <ds:schemaRef ds:uri="http://schemas.openxmlformats.org/officeDocument/2006/bibliography"/>
   </ds:schemaRefs>

</xml_diff>